<commit_message>
feat: pequena altercao nos docs de teste
</commit_message>
<xml_diff>
--- a/docs/Teste/Template Casos de Testes-Vrs-1.0.docx
+++ b/docs/Teste/Template Casos de Testes-Vrs-1.0.docx
@@ -24,7 +24,7 @@
     </w:p>
     <w:tbl>
       <w:tblPr>
-        <w:tblStyle w:val="TableGrid"/>
+        <w:tblStyle w:val="Tabelacomgrade"/>
         <w:tblW w:w="0" w:type="auto"/>
         <w:tblLook w:val="04A0" w:firstRow="1" w:lastRow="0" w:firstColumn="1" w:lastColumn="0" w:noHBand="0" w:noVBand="1"/>
       </w:tblPr>
@@ -106,69 +106,12 @@
                 <w:lang w:val="es-ES"/>
               </w:rPr>
             </w:pPr>
-            <w:proofErr w:type="spellStart"/>
-            <w:r>
-              <w:rPr>
-                <w:rFonts w:ascii="Arial" w:hAnsi="Arial" w:cs="Arial"/>
-                <w:lang w:val="es-ES"/>
-              </w:rPr>
-              <w:t>Fazer</w:t>
-            </w:r>
-            <w:proofErr w:type="spellEnd"/>
-            <w:r>
-              <w:rPr>
-                <w:rFonts w:ascii="Arial" w:hAnsi="Arial" w:cs="Arial"/>
-                <w:lang w:val="es-ES"/>
-              </w:rPr>
-              <w:t xml:space="preserve"> </w:t>
-            </w:r>
-            <w:proofErr w:type="spellStart"/>
-            <w:r>
-              <w:rPr>
-                <w:rFonts w:ascii="Arial" w:hAnsi="Arial" w:cs="Arial"/>
-                <w:lang w:val="es-ES"/>
-              </w:rPr>
-              <w:t>Login</w:t>
-            </w:r>
-            <w:proofErr w:type="spellEnd"/>
-            <w:r>
-              <w:rPr>
-                <w:rFonts w:ascii="Arial" w:hAnsi="Arial" w:cs="Arial"/>
-                <w:lang w:val="es-ES"/>
-              </w:rPr>
-              <w:t xml:space="preserve"> </w:t>
-            </w:r>
-            <w:proofErr w:type="spellStart"/>
-            <w:r>
-              <w:rPr>
-                <w:rFonts w:ascii="Arial" w:hAnsi="Arial" w:cs="Arial"/>
-                <w:lang w:val="es-ES"/>
-              </w:rPr>
-              <w:t>com</w:t>
-            </w:r>
-            <w:proofErr w:type="spellEnd"/>
-            <w:r>
-              <w:rPr>
-                <w:rFonts w:ascii="Arial" w:hAnsi="Arial" w:cs="Arial"/>
-                <w:lang w:val="es-ES"/>
-              </w:rPr>
-              <w:t xml:space="preserve"> </w:t>
-            </w:r>
-            <w:proofErr w:type="spellStart"/>
-            <w:r>
-              <w:rPr>
-                <w:rFonts w:ascii="Arial" w:hAnsi="Arial" w:cs="Arial"/>
-                <w:lang w:val="es-ES"/>
-              </w:rPr>
-              <w:t>um</w:t>
-            </w:r>
-            <w:proofErr w:type="spellEnd"/>
-            <w:r>
-              <w:rPr>
-                <w:rFonts w:ascii="Arial" w:hAnsi="Arial" w:cs="Arial"/>
-                <w:lang w:val="es-ES"/>
-              </w:rPr>
-              <w:t xml:space="preserve"> usuario válido</w:t>
+            <w:r>
+              <w:rPr>
+                <w:rFonts w:ascii="Arial" w:hAnsi="Arial" w:cs="Arial"/>
+                <w:lang w:val="es-ES"/>
+              </w:rPr>
+              <w:t>Fazer Login com um usuario válido</w:t>
             </w:r>
           </w:p>
         </w:tc>
@@ -205,15 +148,13 @@
                 <w:lang w:val="es-ES"/>
               </w:rPr>
             </w:pPr>
-            <w:proofErr w:type="spellStart"/>
-            <w:r>
-              <w:rPr>
-                <w:rFonts w:ascii="Arial" w:hAnsi="Arial" w:cs="Arial"/>
-                <w:lang w:val="es-ES"/>
-              </w:rPr>
-              <w:t>Admin</w:t>
-            </w:r>
-            <w:proofErr w:type="spellEnd"/>
+            <w:r>
+              <w:rPr>
+                <w:rFonts w:ascii="Arial" w:hAnsi="Arial" w:cs="Arial"/>
+                <w:lang w:val="es-ES"/>
+              </w:rPr>
+              <w:t>Paciente/Psicólogo</w:t>
+            </w:r>
           </w:p>
         </w:tc>
       </w:tr>
@@ -234,17 +175,8 @@
                 <w:rFonts w:ascii="Arial" w:hAnsi="Arial" w:cs="Arial"/>
                 <w:lang w:val="es-ES"/>
               </w:rPr>
-              <w:t xml:space="preserve">Requisitos </w:t>
-            </w:r>
-            <w:proofErr w:type="spellStart"/>
-            <w:r>
-              <w:rPr>
-                <w:rFonts w:ascii="Arial" w:hAnsi="Arial" w:cs="Arial"/>
-                <w:lang w:val="es-ES"/>
-              </w:rPr>
-              <w:t>Associados</w:t>
-            </w:r>
-            <w:proofErr w:type="spellEnd"/>
+              <w:t>Requisitos Associados</w:t>
+            </w:r>
           </w:p>
         </w:tc>
         <w:tc>
@@ -263,7 +195,7 @@
                 <w:rFonts w:ascii="Arial" w:hAnsi="Arial" w:cs="Arial"/>
                 <w:lang w:val="es-ES"/>
               </w:rPr>
-              <w:t xml:space="preserve">RF 01, 02 </w:t>
+              <w:t>RF 01</w:t>
             </w:r>
           </w:p>
         </w:tc>
@@ -280,7 +212,6 @@
                 <w:lang w:val="es-ES"/>
               </w:rPr>
             </w:pPr>
-            <w:proofErr w:type="spellStart"/>
             <w:r>
               <w:rPr>
                 <w:rFonts w:ascii="Arial" w:hAnsi="Arial" w:cs="Arial"/>
@@ -288,7 +219,6 @@
               </w:rPr>
               <w:t>Pré-condições</w:t>
             </w:r>
-            <w:proofErr w:type="spellEnd"/>
           </w:p>
         </w:tc>
         <w:tc>
@@ -302,31 +232,13 @@
                 <w:lang w:val="es-ES"/>
               </w:rPr>
             </w:pPr>
-            <w:proofErr w:type="spellStart"/>
-            <w:r>
-              <w:rPr>
-                <w:rFonts w:ascii="Arial" w:hAnsi="Arial" w:cs="Arial"/>
-                <w:lang w:val="es-ES"/>
-              </w:rPr>
-              <w:t>Usuário</w:t>
-            </w:r>
-            <w:proofErr w:type="spellEnd"/>
-            <w:r>
-              <w:rPr>
-                <w:rFonts w:ascii="Arial" w:hAnsi="Arial" w:cs="Arial"/>
-                <w:lang w:val="es-ES"/>
-              </w:rPr>
-              <w:t xml:space="preserve"> </w:t>
-            </w:r>
-            <w:proofErr w:type="spellStart"/>
-            <w:r>
-              <w:rPr>
-                <w:rFonts w:ascii="Arial" w:hAnsi="Arial" w:cs="Arial"/>
-                <w:lang w:val="es-ES"/>
-              </w:rPr>
-              <w:t>cadastrado</w:t>
-            </w:r>
-            <w:proofErr w:type="spellEnd"/>
+            <w:r>
+              <w:rPr>
+                <w:rFonts w:ascii="Arial" w:hAnsi="Arial" w:cs="Arial"/>
+                <w:lang w:val="es-ES"/>
+              </w:rPr>
+              <w:t>Usuário cadastrado</w:t>
+            </w:r>
           </w:p>
         </w:tc>
       </w:tr>
@@ -369,37 +281,27 @@
               </w:rPr>
               <w:t xml:space="preserve">Nome do usuario: </w:t>
             </w:r>
-            <w:proofErr w:type="spellStart"/>
-            <w:r>
-              <w:rPr>
-                <w:rFonts w:ascii="Arial" w:hAnsi="Arial" w:cs="Arial"/>
-                <w:lang w:val="es-ES"/>
-              </w:rPr>
-              <w:t>josé</w:t>
-            </w:r>
-            <w:proofErr w:type="spellEnd"/>
+            <w:r>
+              <w:rPr>
+                <w:rFonts w:ascii="Arial" w:hAnsi="Arial" w:cs="Arial"/>
+                <w:lang w:val="es-ES"/>
+              </w:rPr>
+              <w:t>ana@gmail.com</w:t>
+            </w:r>
             <w:r>
               <w:rPr>
                 <w:rFonts w:ascii="Arial" w:hAnsi="Arial" w:cs="Arial"/>
                 <w:lang w:val="es-ES"/>
               </w:rPr>
               <w:br/>
-            </w:r>
-            <w:proofErr w:type="spellStart"/>
-            <w:r>
-              <w:rPr>
-                <w:rFonts w:ascii="Arial" w:hAnsi="Arial" w:cs="Arial"/>
-                <w:lang w:val="es-ES"/>
-              </w:rPr>
-              <w:t>Senha</w:t>
-            </w:r>
-            <w:proofErr w:type="spellEnd"/>
-            <w:r>
-              <w:rPr>
-                <w:rFonts w:ascii="Arial" w:hAnsi="Arial" w:cs="Arial"/>
-                <w:lang w:val="es-ES"/>
-              </w:rPr>
-              <w:t xml:space="preserve"> do usuario: 1234</w:t>
+              <w:t>Senha do usuario: 1234</w:t>
+            </w:r>
+            <w:r>
+              <w:rPr>
+                <w:rFonts w:ascii="Arial" w:hAnsi="Arial" w:cs="Arial"/>
+                <w:lang w:val="es-ES"/>
+              </w:rPr>
+              <w:t>56</w:t>
             </w:r>
             <w:r>
               <w:rPr>
@@ -407,23 +309,7 @@
                 <w:lang w:val="es-ES"/>
               </w:rPr>
               <w:br/>
-              <w:t xml:space="preserve">Seleccionar a </w:t>
-            </w:r>
-            <w:proofErr w:type="spellStart"/>
-            <w:r>
-              <w:rPr>
-                <w:rFonts w:ascii="Arial" w:hAnsi="Arial" w:cs="Arial"/>
-                <w:lang w:val="es-ES"/>
-              </w:rPr>
-              <w:t>opção</w:t>
-            </w:r>
-            <w:proofErr w:type="spellEnd"/>
-            <w:r>
-              <w:rPr>
-                <w:rFonts w:ascii="Arial" w:hAnsi="Arial" w:cs="Arial"/>
-                <w:lang w:val="es-ES"/>
-              </w:rPr>
-              <w:t xml:space="preserve"> logar</w:t>
+              <w:t>Selecionar a opção logar</w:t>
             </w:r>
           </w:p>
         </w:tc>
@@ -440,7 +326,6 @@
                 <w:lang w:val="es-ES"/>
               </w:rPr>
             </w:pPr>
-            <w:proofErr w:type="spellStart"/>
             <w:r>
               <w:rPr>
                 <w:rFonts w:ascii="Arial" w:hAnsi="Arial" w:cs="Arial"/>
@@ -448,7 +333,6 @@
               </w:rPr>
               <w:t>Saidas</w:t>
             </w:r>
-            <w:proofErr w:type="spellEnd"/>
           </w:p>
         </w:tc>
         <w:tc>
@@ -462,47 +346,13 @@
                 <w:lang w:val="es-ES"/>
               </w:rPr>
             </w:pPr>
-            <w:proofErr w:type="spellStart"/>
-            <w:r>
-              <w:rPr>
-                <w:rFonts w:ascii="Arial" w:hAnsi="Arial" w:cs="Arial"/>
-                <w:lang w:val="es-ES"/>
-              </w:rPr>
-              <w:t>Usuãrio</w:t>
-            </w:r>
-            <w:proofErr w:type="spellEnd"/>
-            <w:r>
-              <w:rPr>
-                <w:rFonts w:ascii="Arial" w:hAnsi="Arial" w:cs="Arial"/>
-                <w:lang w:val="es-ES"/>
-              </w:rPr>
-              <w:t xml:space="preserve"> logado </w:t>
-            </w:r>
-            <w:proofErr w:type="spellStart"/>
-            <w:r>
-              <w:rPr>
-                <w:rFonts w:ascii="Arial" w:hAnsi="Arial" w:cs="Arial"/>
-                <w:lang w:val="es-ES"/>
-              </w:rPr>
-              <w:t>com</w:t>
-            </w:r>
-            <w:proofErr w:type="spellEnd"/>
-            <w:r>
-              <w:rPr>
-                <w:rFonts w:ascii="Arial" w:hAnsi="Arial" w:cs="Arial"/>
-                <w:lang w:val="es-ES"/>
-              </w:rPr>
-              <w:t xml:space="preserve"> </w:t>
-            </w:r>
-            <w:proofErr w:type="spellStart"/>
-            <w:r>
-              <w:rPr>
-                <w:rFonts w:ascii="Arial" w:hAnsi="Arial" w:cs="Arial"/>
-                <w:lang w:val="es-ES"/>
-              </w:rPr>
-              <w:t>sucesso</w:t>
-            </w:r>
-            <w:proofErr w:type="spellEnd"/>
+            <w:r>
+              <w:rPr>
+                <w:rFonts w:ascii="Arial" w:hAnsi="Arial" w:cs="Arial"/>
+                <w:lang w:val="es-ES"/>
+              </w:rPr>
+              <w:t>Usuãrio logado com sucesso</w:t>
+            </w:r>
           </w:p>
         </w:tc>
       </w:tr>
@@ -538,37 +388,12 @@
                 <w:lang w:val="es-ES"/>
               </w:rPr>
             </w:pPr>
-            <w:proofErr w:type="spellStart"/>
-            <w:r>
-              <w:rPr>
-                <w:rFonts w:ascii="Arial" w:hAnsi="Arial" w:cs="Arial"/>
-                <w:lang w:val="es-ES"/>
-              </w:rPr>
-              <w:t>Acesso</w:t>
-            </w:r>
-            <w:proofErr w:type="spellEnd"/>
-            <w:r>
-              <w:rPr>
-                <w:rFonts w:ascii="Arial" w:hAnsi="Arial" w:cs="Arial"/>
-                <w:lang w:val="es-ES"/>
-              </w:rPr>
-              <w:t xml:space="preserve"> a </w:t>
-            </w:r>
-            <w:proofErr w:type="spellStart"/>
-            <w:r>
-              <w:rPr>
-                <w:rFonts w:ascii="Arial" w:hAnsi="Arial" w:cs="Arial"/>
-                <w:lang w:val="es-ES"/>
-              </w:rPr>
-              <w:t>aplicação</w:t>
-            </w:r>
-            <w:proofErr w:type="spellEnd"/>
-            <w:r>
-              <w:rPr>
-                <w:rFonts w:ascii="Arial" w:hAnsi="Arial" w:cs="Arial"/>
-                <w:lang w:val="es-ES"/>
-              </w:rPr>
-              <w:t xml:space="preserve"> usando o browser Chrome</w:t>
+            <w:r>
+              <w:rPr>
+                <w:rFonts w:ascii="Arial" w:hAnsi="Arial" w:cs="Arial"/>
+                <w:lang w:val="es-ES"/>
+              </w:rPr>
+              <w:t>Acesso a aplicação usando o browser Chrome</w:t>
             </w:r>
           </w:p>
         </w:tc>
@@ -585,7 +410,6 @@
                 <w:lang w:val="es-ES"/>
               </w:rPr>
             </w:pPr>
-            <w:proofErr w:type="spellStart"/>
             <w:r>
               <w:rPr>
                 <w:rFonts w:ascii="Arial" w:hAnsi="Arial" w:cs="Arial"/>
@@ -593,7 +417,6 @@
               </w:rPr>
               <w:t>Procedimentos</w:t>
             </w:r>
-            <w:proofErr w:type="spellEnd"/>
           </w:p>
         </w:tc>
         <w:tc>
@@ -607,44 +430,19 @@
                 <w:lang w:val="es-ES"/>
               </w:rPr>
             </w:pPr>
-            <w:proofErr w:type="spellStart"/>
-            <w:r>
-              <w:rPr>
-                <w:rFonts w:ascii="Arial" w:hAnsi="Arial" w:cs="Arial"/>
-                <w:lang w:val="es-ES"/>
-              </w:rPr>
-              <w:t>Login</w:t>
-            </w:r>
-            <w:proofErr w:type="spellEnd"/>
-            <w:r>
-              <w:rPr>
-                <w:rFonts w:ascii="Arial" w:hAnsi="Arial" w:cs="Arial"/>
-                <w:lang w:val="es-ES"/>
-              </w:rPr>
-              <w:t xml:space="preserve"> </w:t>
-            </w:r>
-            <w:proofErr w:type="gramStart"/>
-            <w:r>
-              <w:rPr>
-                <w:rFonts w:ascii="Arial" w:hAnsi="Arial" w:cs="Arial"/>
-                <w:lang w:val="es-ES"/>
-              </w:rPr>
-              <w:t xml:space="preserve">-  </w:t>
-            </w:r>
-            <w:r>
-              <w:rPr>
-                <w:rFonts w:ascii="Arial" w:hAnsi="Arial" w:cs="Arial"/>
-                <w:lang w:val="es-ES"/>
-              </w:rPr>
-              <w:t>CT</w:t>
-            </w:r>
-            <w:proofErr w:type="gramEnd"/>
-            <w:r>
-              <w:rPr>
-                <w:rFonts w:ascii="Arial" w:hAnsi="Arial" w:cs="Arial"/>
-                <w:lang w:val="es-ES"/>
-              </w:rPr>
-              <w:t xml:space="preserve"> - 001</w:t>
+            <w:r>
+              <w:rPr>
+                <w:rFonts w:ascii="Arial" w:hAnsi="Arial" w:cs="Arial"/>
+                <w:lang w:val="es-ES"/>
+              </w:rPr>
+              <w:t xml:space="preserve">Login -  </w:t>
+            </w:r>
+            <w:r>
+              <w:rPr>
+                <w:rFonts w:ascii="Arial" w:hAnsi="Arial" w:cs="Arial"/>
+                <w:lang w:val="es-ES"/>
+              </w:rPr>
+              <w:t>CT - 001</w:t>
             </w:r>
           </w:p>
         </w:tc>
@@ -661,7 +459,6 @@
                 <w:lang w:val="es-ES"/>
               </w:rPr>
             </w:pPr>
-            <w:proofErr w:type="spellStart"/>
             <w:r>
               <w:rPr>
                 <w:rFonts w:ascii="Arial" w:hAnsi="Arial" w:cs="Arial"/>
@@ -669,7 +466,6 @@
               </w:rPr>
               <w:t>Dependências</w:t>
             </w:r>
-            <w:proofErr w:type="spellEnd"/>
           </w:p>
         </w:tc>
         <w:tc>
@@ -688,17 +484,8 @@
                 <w:rFonts w:ascii="Arial" w:hAnsi="Arial" w:cs="Arial"/>
                 <w:lang w:val="es-ES"/>
               </w:rPr>
-              <w:t xml:space="preserve">Browser Chrome instalado, usuario </w:t>
-            </w:r>
-            <w:proofErr w:type="spellStart"/>
-            <w:r>
-              <w:rPr>
-                <w:rFonts w:ascii="Arial" w:hAnsi="Arial" w:cs="Arial"/>
-                <w:lang w:val="es-ES"/>
-              </w:rPr>
-              <w:t>cadastrado</w:t>
-            </w:r>
-            <w:proofErr w:type="spellEnd"/>
+              <w:t>Browser Chrome instalado, usuario cadastrado</w:t>
+            </w:r>
           </w:p>
         </w:tc>
       </w:tr>
@@ -818,12 +605,12 @@
   </w:p>
   <w:p>
     <w:pPr>
-      <w:pStyle w:val="Footer"/>
+      <w:pStyle w:val="Rodap"/>
     </w:pPr>
   </w:p>
   <w:p>
     <w:pPr>
-      <w:pStyle w:val="Footer"/>
+      <w:pStyle w:val="Rodap"/>
     </w:pPr>
   </w:p>
 </w:ftr>
@@ -858,7 +645,7 @@
 <w:hdr xmlns:wpc="http://schemas.microsoft.com/office/word/2010/wordprocessingCanvas" xmlns:cx="http://schemas.microsoft.com/office/drawing/2014/chartex" xmlns:cx1="http://schemas.microsoft.com/office/drawing/2015/9/8/chartex" xmlns:cx2="http://schemas.microsoft.com/office/drawing/2015/10/21/chartex" xmlns:cx3="http://schemas.microsoft.com/office/drawing/2016/5/9/chartex" xmlns:cx4="http://schemas.microsoft.com/office/drawing/2016/5/10/chartex" xmlns:cx5="http://schemas.microsoft.com/office/drawing/2016/5/11/chartex" xmlns:cx6="http://schemas.microsoft.com/office/drawing/2016/5/12/chartex" xmlns:cx7="http://schemas.microsoft.com/office/drawing/2016/5/13/chartex" xmlns:cx8="http://schemas.microsoft.com/office/drawing/2016/5/14/chartex" xmlns:mc="http://schemas.openxmlformats.org/markup-compatibility/2006" xmlns:aink="http://schemas.microsoft.com/office/drawing/2016/ink" xmlns:am3d="http://schemas.microsoft.com/office/drawing/2017/model3d" xmlns:o="urn:schemas-microsoft-com:office:office" xmlns:oel="http://schemas.microsoft.com/office/2019/extlst" xmlns:r="http://schemas.openxmlformats.org/officeDocument/2006/relationships" xmlns:m="http://schemas.openxmlformats.org/officeDocument/2006/math" xmlns:v="urn:schemas-microsoft-com:vml" xmlns:wp14="http://schemas.microsoft.com/office/word/2010/wordprocessingDrawing" xmlns:wp="http://schemas.openxmlformats.org/drawingml/2006/wordprocessingDrawing" xmlns:w10="urn:schemas-microsoft-com:office:word" xmlns:w="http://schemas.openxmlformats.org/wordprocessingml/2006/main" xmlns:w14="http://schemas.microsoft.com/office/word/2010/wordml" xmlns:w15="http://schemas.microsoft.com/office/word/2012/wordml" xmlns:w16cex="http://schemas.microsoft.com/office/word/2018/wordml/cex" xmlns:w16cid="http://schemas.microsoft.com/office/word/2016/wordml/cid" xmlns:w16="http://schemas.microsoft.com/office/word/2018/wordml" xmlns:w16du="http://schemas.microsoft.com/office/word/2023/wordml/word16du" xmlns:w16sdtdh="http://schemas.microsoft.com/office/word/2020/wordml/sdtdatahash" xmlns:w16se="http://schemas.microsoft.com/office/word/2015/wordml/symex" xmlns:wpg="http://schemas.microsoft.com/office/word/2010/wordprocessingGroup" xmlns:wpi="http://schemas.microsoft.com/office/word/2010/wordprocessingInk" xmlns:wne="http://schemas.microsoft.com/office/word/2006/wordml" xmlns:wps="http://schemas.microsoft.com/office/word/2010/wordprocessingShape" mc:Ignorable="w14 w15 w16se w16cid w16 w16cex w16sdtdh w16du wp14">
   <w:p>
     <w:pPr>
-      <w:pStyle w:val="Header"/>
+      <w:pStyle w:val="Cabealho"/>
       <w:jc w:val="right"/>
     </w:pPr>
     <w:r>
@@ -1945,10 +1732,10 @@
     <w:name w:val="Normal"/>
     <w:qFormat/>
   </w:style>
-  <w:style w:type="paragraph" w:styleId="Heading3">
+  <w:style w:type="paragraph" w:styleId="Ttulo3">
     <w:name w:val="heading 3"/>
     <w:basedOn w:val="Normal"/>
-    <w:link w:val="Heading3Char"/>
+    <w:link w:val="Ttulo3Char"/>
     <w:uiPriority w:val="9"/>
     <w:qFormat/>
     <w:rsid w:val="000649E5"/>
@@ -1964,13 +1751,13 @@
       <w:szCs w:val="27"/>
     </w:rPr>
   </w:style>
-  <w:style w:type="character" w:default="1" w:styleId="DefaultParagraphFont">
+  <w:style w:type="character" w:default="1" w:styleId="Fontepargpadro">
     <w:name w:val="Default Paragraph Font"/>
     <w:uiPriority w:val="1"/>
     <w:semiHidden/>
     <w:unhideWhenUsed/>
   </w:style>
-  <w:style w:type="table" w:default="1" w:styleId="TableNormal">
+  <w:style w:type="table" w:default="1" w:styleId="Tabelanormal">
     <w:name w:val="Normal Table"/>
     <w:uiPriority w:val="99"/>
     <w:semiHidden/>
@@ -1985,16 +1772,16 @@
       </w:tblCellMar>
     </w:tblPr>
   </w:style>
-  <w:style w:type="numbering" w:default="1" w:styleId="NoList">
+  <w:style w:type="numbering" w:default="1" w:styleId="Semlista">
     <w:name w:val="No List"/>
     <w:uiPriority w:val="99"/>
     <w:semiHidden/>
     <w:unhideWhenUsed/>
   </w:style>
-  <w:style w:type="paragraph" w:styleId="Header">
+  <w:style w:type="paragraph" w:styleId="Cabealho">
     <w:name w:val="header"/>
     <w:basedOn w:val="Normal"/>
-    <w:link w:val="HeaderChar"/>
+    <w:link w:val="CabealhoChar"/>
     <w:uiPriority w:val="99"/>
     <w:unhideWhenUsed/>
     <w:rsid w:val="00950058"/>
@@ -2006,17 +1793,17 @@
       <w:spacing w:after="0" w:line="240" w:lineRule="auto"/>
     </w:pPr>
   </w:style>
-  <w:style w:type="character" w:customStyle="1" w:styleId="HeaderChar">
-    <w:name w:val="Header Char"/>
-    <w:basedOn w:val="DefaultParagraphFont"/>
-    <w:link w:val="Header"/>
+  <w:style w:type="character" w:customStyle="1" w:styleId="CabealhoChar">
+    <w:name w:val="Cabeçalho Char"/>
+    <w:basedOn w:val="Fontepargpadro"/>
+    <w:link w:val="Cabealho"/>
     <w:uiPriority w:val="99"/>
     <w:rsid w:val="00950058"/>
   </w:style>
-  <w:style w:type="paragraph" w:styleId="Footer">
+  <w:style w:type="paragraph" w:styleId="Rodap">
     <w:name w:val="footer"/>
     <w:basedOn w:val="Normal"/>
-    <w:link w:val="FooterChar"/>
+    <w:link w:val="RodapChar"/>
     <w:uiPriority w:val="99"/>
     <w:unhideWhenUsed/>
     <w:rsid w:val="00950058"/>
@@ -2028,14 +1815,14 @@
       <w:spacing w:after="0" w:line="240" w:lineRule="auto"/>
     </w:pPr>
   </w:style>
-  <w:style w:type="character" w:customStyle="1" w:styleId="FooterChar">
-    <w:name w:val="Footer Char"/>
-    <w:basedOn w:val="DefaultParagraphFont"/>
-    <w:link w:val="Footer"/>
+  <w:style w:type="character" w:customStyle="1" w:styleId="RodapChar">
+    <w:name w:val="Rodapé Char"/>
+    <w:basedOn w:val="Fontepargpadro"/>
+    <w:link w:val="Rodap"/>
     <w:uiPriority w:val="99"/>
     <w:rsid w:val="00950058"/>
   </w:style>
-  <w:style w:type="paragraph" w:styleId="ListParagraph">
+  <w:style w:type="paragraph" w:styleId="PargrafodaLista">
     <w:name w:val="List Paragraph"/>
     <w:basedOn w:val="Normal"/>
     <w:uiPriority w:val="34"/>
@@ -2046,10 +1833,10 @@
       <w:contextualSpacing/>
     </w:pPr>
   </w:style>
-  <w:style w:type="character" w:customStyle="1" w:styleId="Heading3Char">
-    <w:name w:val="Heading 3 Char"/>
-    <w:basedOn w:val="DefaultParagraphFont"/>
-    <w:link w:val="Heading3"/>
+  <w:style w:type="character" w:customStyle="1" w:styleId="Ttulo3Char">
+    <w:name w:val="Título 3 Char"/>
+    <w:basedOn w:val="Fontepargpadro"/>
+    <w:link w:val="Ttulo3"/>
     <w:uiPriority w:val="9"/>
     <w:rsid w:val="000649E5"/>
     <w:rPr>
@@ -2062,7 +1849,7 @@
   </w:style>
   <w:style w:type="character" w:styleId="Hyperlink">
     <w:name w:val="Hyperlink"/>
-    <w:basedOn w:val="DefaultParagraphFont"/>
+    <w:basedOn w:val="Fontepargpadro"/>
     <w:uiPriority w:val="99"/>
     <w:unhideWhenUsed/>
     <w:rsid w:val="000649E5"/>
@@ -2071,9 +1858,9 @@
       <w:u w:val="single"/>
     </w:rPr>
   </w:style>
-  <w:style w:type="character" w:styleId="UnresolvedMention">
+  <w:style w:type="character" w:styleId="MenoPendente">
     <w:name w:val="Unresolved Mention"/>
-    <w:basedOn w:val="DefaultParagraphFont"/>
+    <w:basedOn w:val="Fontepargpadro"/>
     <w:uiPriority w:val="99"/>
     <w:semiHidden/>
     <w:unhideWhenUsed/>
@@ -2083,9 +1870,9 @@
       <w:shd w:val="clear" w:color="auto" w:fill="E1DFDD"/>
     </w:rPr>
   </w:style>
-  <w:style w:type="table" w:styleId="TableGrid">
+  <w:style w:type="table" w:styleId="Tabelacomgrade">
     <w:name w:val="Table Grid"/>
-    <w:basedOn w:val="TableNormal"/>
+    <w:basedOn w:val="Tabelanormal"/>
     <w:uiPriority w:val="39"/>
     <w:rsid w:val="00B34039"/>
     <w:pPr>

</xml_diff>